<commit_message>
docs: refine UML diagram (minor revision)
</commit_message>
<xml_diff>
--- a/doc/UML_TaduLapor.docx
+++ b/doc/UML_TaduLapor.docx
@@ -11,8 +11,37 @@
         </w:numPr>
       </w:pPr>
       <w:r>
-        <w:t>Unified Modeling Language (UML) dari Aplikasi Tadulapor</w:t>
-      </w:r>
+        <w:t xml:space="preserve">Unified </w:t>
+      </w:r>
+      <w:proofErr w:type="spellStart"/>
+      <w:r>
+        <w:t>Modeling</w:t>
+      </w:r>
+      <w:proofErr w:type="spellEnd"/>
+      <w:r>
+        <w:t xml:space="preserve"> Language (UML) </w:t>
+      </w:r>
+      <w:proofErr w:type="spellStart"/>
+      <w:r>
+        <w:t>dari</w:t>
+      </w:r>
+      <w:proofErr w:type="spellEnd"/>
+      <w:r>
+        <w:t xml:space="preserve"> </w:t>
+      </w:r>
+      <w:proofErr w:type="spellStart"/>
+      <w:r>
+        <w:t>Aplikasi</w:t>
+      </w:r>
+      <w:proofErr w:type="spellEnd"/>
+      <w:r>
+        <w:t xml:space="preserve"> </w:t>
+      </w:r>
+      <w:proofErr w:type="spellStart"/>
+      <w:r>
+        <w:t>Tadulapor</w:t>
+      </w:r>
+      <w:proofErr w:type="spellEnd"/>
     </w:p>
     <w:p>
       <w:pPr>
@@ -106,19 +135,6 @@
     </w:p>
     <w:p>
       <w:pPr>
-        <w:pStyle w:val="ListParagraph"/>
-        <w:ind w:left="1260"/>
-        <w:jc w:val="left"/>
-        <w:rPr>
-          <w:rFonts w:eastAsia="Times New Roman" w:cs="Times New Roman"/>
-          <w:kern w:val="0"/>
-          <w:lang w:eastAsia="en-ID"/>
-          <w14:ligatures w14:val="none"/>
-        </w:rPr>
-      </w:pPr>
-    </w:p>
-    <w:p>
-      <w:pPr>
         <w:pStyle w:val="Heading2"/>
         <w:numPr>
           <w:ilvl w:val="1"/>
@@ -156,9 +172,9 @@
           <w:lang w:eastAsia="en-ID"/>
         </w:rPr>
         <w:drawing>
-          <wp:inline distT="0" distB="0" distL="0" distR="0" wp14:anchorId="703FD2A1" wp14:editId="7AF7F90C">
-            <wp:extent cx="4894933" cy="6064250"/>
-            <wp:effectExtent l="19050" t="19050" r="20320" b="12700"/>
+          <wp:inline distT="0" distB="0" distL="0" distR="0" wp14:anchorId="703FD2A1" wp14:editId="0DBE2D08">
+            <wp:extent cx="4894580" cy="6326717"/>
+            <wp:effectExtent l="19050" t="19050" r="20320" b="17145"/>
             <wp:docPr id="1116618145" name="Picture 3" descr="A screenshot of a computer&#10;&#10;AI-generated content may be incorrect."/>
             <wp:cNvGraphicFramePr>
               <a:graphicFrameLocks xmlns:a="http://schemas.openxmlformats.org/drawingml/2006/main" noChangeAspect="1"/>
@@ -188,7 +204,7 @@
                   <pic:spPr bwMode="auto">
                     <a:xfrm>
                       <a:off x="0" y="0"/>
-                      <a:ext cx="4923113" cy="6099162"/>
+                      <a:ext cx="4924286" cy="6365114"/>
                     </a:xfrm>
                     <a:prstGeom prst="rect">
                       <a:avLst/>
@@ -226,7 +242,94 @@
           <w:iCs/>
         </w:rPr>
         <w:lastRenderedPageBreak/>
-        <w:t>Flowchart</w:t>
+        <w:t>Activity Diagram</w:t>
+      </w:r>
+    </w:p>
+    <w:p>
+      <w:pPr>
+        <w:ind w:left="1260"/>
+        <w:jc w:val="left"/>
+        <w:rPr>
+          <w:rFonts w:eastAsia="Times New Roman" w:cs="Times New Roman"/>
+          <w:kern w:val="0"/>
+          <w:lang w:eastAsia="en-ID"/>
+          <w14:ligatures w14:val="none"/>
+        </w:rPr>
+      </w:pPr>
+      <w:r>
+        <w:rPr>
+          <w:rFonts w:eastAsia="Times New Roman" w:cs="Times New Roman"/>
+          <w:noProof/>
+          <w:kern w:val="0"/>
+          <w:lang w:eastAsia="en-ID"/>
+        </w:rPr>
+        <w:drawing>
+          <wp:inline distT="0" distB="0" distL="0" distR="0" wp14:anchorId="161B5F02" wp14:editId="2C2990E1">
+            <wp:extent cx="4890135" cy="3834493"/>
+            <wp:effectExtent l="19050" t="19050" r="24765" b="13970"/>
+            <wp:docPr id="2011390248" name="Picture 2" descr="A screenshot of a computer&#10;&#10;AI-generated content may be incorrect."/>
+            <wp:cNvGraphicFramePr>
+              <a:graphicFrameLocks xmlns:a="http://schemas.openxmlformats.org/drawingml/2006/main" noChangeAspect="1"/>
+            </wp:cNvGraphicFramePr>
+            <a:graphic xmlns:a="http://schemas.openxmlformats.org/drawingml/2006/main">
+              <a:graphicData uri="http://schemas.openxmlformats.org/drawingml/2006/picture">
+                <pic:pic xmlns:pic="http://schemas.openxmlformats.org/drawingml/2006/picture">
+                  <pic:nvPicPr>
+                    <pic:cNvPr id="2011390248" name="Picture 2" descr="A screenshot of a computer&#10;&#10;AI-generated content may be incorrect."/>
+                    <pic:cNvPicPr/>
+                  </pic:nvPicPr>
+                  <pic:blipFill>
+                    <a:blip r:embed="rId7">
+                      <a:extLst>
+                        <a:ext uri="{28A0092B-C50C-407E-A947-70E740481C1C}">
+                          <a14:useLocalDpi xmlns:a14="http://schemas.microsoft.com/office/drawing/2010/main" val="0"/>
+                        </a:ext>
+                      </a:extLst>
+                    </a:blip>
+                    <a:stretch>
+                      <a:fillRect/>
+                    </a:stretch>
+                  </pic:blipFill>
+                  <pic:spPr>
+                    <a:xfrm>
+                      <a:off x="0" y="0"/>
+                      <a:ext cx="4900332" cy="3842489"/>
+                    </a:xfrm>
+                    <a:prstGeom prst="rect">
+                      <a:avLst/>
+                    </a:prstGeom>
+                    <a:ln>
+                      <a:solidFill>
+                        <a:schemeClr val="tx1"/>
+                      </a:solidFill>
+                    </a:ln>
+                  </pic:spPr>
+                </pic:pic>
+              </a:graphicData>
+            </a:graphic>
+          </wp:inline>
+        </w:drawing>
+      </w:r>
+    </w:p>
+    <w:p>
+      <w:pPr>
+        <w:pStyle w:val="Heading2"/>
+        <w:numPr>
+          <w:ilvl w:val="1"/>
+          <w:numId w:val="2"/>
+        </w:numPr>
+        <w:ind w:left="1260" w:hanging="540"/>
+        <w:rPr>
+          <w:i/>
+          <w:iCs/>
+        </w:rPr>
+      </w:pPr>
+      <w:r>
+        <w:rPr>
+          <w:i/>
+          <w:iCs/>
+        </w:rPr>
+        <w:t>Sequence Diagram</w:t>
       </w:r>
     </w:p>
     <w:p>
@@ -247,9 +350,122 @@
           <w:lang w:eastAsia="en-ID"/>
         </w:rPr>
         <w:drawing>
-          <wp:inline distT="0" distB="0" distL="0" distR="0" wp14:anchorId="55EC53C2" wp14:editId="39513200">
-            <wp:extent cx="4891617" cy="7665889"/>
-            <wp:effectExtent l="19050" t="19050" r="23495" b="11430"/>
+          <wp:inline distT="0" distB="0" distL="0" distR="0" wp14:anchorId="0F995327" wp14:editId="411C0D21">
+            <wp:extent cx="4890509" cy="4337050"/>
+            <wp:effectExtent l="19050" t="19050" r="24765" b="25400"/>
+            <wp:docPr id="2098145524" name="Picture 3" descr="A screenshot of a computer&#10;&#10;AI-generated content may be incorrect."/>
+            <wp:cNvGraphicFramePr>
+              <a:graphicFrameLocks xmlns:a="http://schemas.openxmlformats.org/drawingml/2006/main" noChangeAspect="1"/>
+            </wp:cNvGraphicFramePr>
+            <a:graphic xmlns:a="http://schemas.openxmlformats.org/drawingml/2006/main">
+              <a:graphicData uri="http://schemas.openxmlformats.org/drawingml/2006/picture">
+                <pic:pic xmlns:pic="http://schemas.openxmlformats.org/drawingml/2006/picture">
+                  <pic:nvPicPr>
+                    <pic:cNvPr id="2098145524" name="Picture 3" descr="A screenshot of a computer&#10;&#10;AI-generated content may be incorrect."/>
+                    <pic:cNvPicPr>
+                      <a:picLocks noChangeAspect="1" noChangeArrowheads="1"/>
+                    </pic:cNvPicPr>
+                  </pic:nvPicPr>
+                  <pic:blipFill>
+                    <a:blip r:embed="rId8" cstate="print">
+                      <a:extLst>
+                        <a:ext uri="{28A0092B-C50C-407E-A947-70E740481C1C}">
+                          <a14:useLocalDpi xmlns:a14="http://schemas.microsoft.com/office/drawing/2010/main" val="0"/>
+                        </a:ext>
+                      </a:extLst>
+                    </a:blip>
+                    <a:srcRect/>
+                    <a:stretch>
+                      <a:fillRect/>
+                    </a:stretch>
+                  </pic:blipFill>
+                  <pic:spPr bwMode="auto">
+                    <a:xfrm>
+                      <a:off x="0" y="0"/>
+                      <a:ext cx="4927510" cy="4369863"/>
+                    </a:xfrm>
+                    <a:prstGeom prst="rect">
+                      <a:avLst/>
+                    </a:prstGeom>
+                    <a:noFill/>
+                    <a:ln>
+                      <a:solidFill>
+                        <a:schemeClr val="tx1"/>
+                      </a:solidFill>
+                    </a:ln>
+                  </pic:spPr>
+                </pic:pic>
+              </a:graphicData>
+            </a:graphic>
+          </wp:inline>
+        </w:drawing>
+      </w:r>
+    </w:p>
+    <w:p>
+      <w:pPr>
+        <w:pStyle w:val="Heading1"/>
+        <w:numPr>
+          <w:ilvl w:val="0"/>
+          <w:numId w:val="1"/>
+        </w:numPr>
+      </w:pPr>
+      <w:r>
+        <w:rPr>
+          <w:i/>
+          <w:iCs/>
+        </w:rPr>
+        <w:lastRenderedPageBreak/>
+        <w:t>Flowchart</w:t>
+      </w:r>
+      <w:r>
+        <w:rPr>
+          <w:i/>
+          <w:iCs/>
+        </w:rPr>
+        <w:t xml:space="preserve"> </w:t>
+      </w:r>
+      <w:proofErr w:type="spellStart"/>
+      <w:r>
+        <w:t>dari</w:t>
+      </w:r>
+      <w:proofErr w:type="spellEnd"/>
+      <w:r>
+        <w:t xml:space="preserve"> </w:t>
+      </w:r>
+      <w:proofErr w:type="spellStart"/>
+      <w:r>
+        <w:t>Aplikasi</w:t>
+      </w:r>
+      <w:proofErr w:type="spellEnd"/>
+      <w:r>
+        <w:t xml:space="preserve"> </w:t>
+      </w:r>
+      <w:proofErr w:type="spellStart"/>
+      <w:r>
+        <w:t>Tadulapor</w:t>
+      </w:r>
+      <w:proofErr w:type="spellEnd"/>
+    </w:p>
+    <w:p>
+      <w:pPr>
+        <w:pStyle w:val="ListParagraph"/>
+        <w:jc w:val="left"/>
+        <w:rPr>
+          <w:rFonts w:eastAsia="Times New Roman" w:cs="Times New Roman"/>
+          <w:kern w:val="0"/>
+          <w:lang w:eastAsia="en-ID"/>
+          <w14:ligatures w14:val="none"/>
+        </w:rPr>
+      </w:pPr>
+      <w:r>
+        <w:rPr>
+          <w:noProof/>
+          <w:lang w:eastAsia="en-ID"/>
+        </w:rPr>
+        <w:drawing>
+          <wp:inline distT="0" distB="0" distL="0" distR="0" wp14:anchorId="55EC53C2" wp14:editId="129033B3">
+            <wp:extent cx="5238007" cy="4747683"/>
+            <wp:effectExtent l="19050" t="19050" r="20320" b="15240"/>
             <wp:docPr id="1759677456" name="Picture 2" descr="A close-up of a black background&#10;&#10;AI-generated content may be incorrect."/>
             <wp:cNvGraphicFramePr>
               <a:graphicFrameLocks xmlns:a="http://schemas.openxmlformats.org/drawingml/2006/main" noChangeAspect="1"/>
@@ -264,14 +480,14 @@
                     </pic:cNvPicPr>
                   </pic:nvPicPr>
                   <pic:blipFill rotWithShape="1">
-                    <a:blip r:embed="rId7" cstate="print">
+                    <a:blip r:embed="rId9" cstate="print">
                       <a:extLst>
                         <a:ext uri="{28A0092B-C50C-407E-A947-70E740481C1C}">
                           <a14:useLocalDpi xmlns:a14="http://schemas.microsoft.com/office/drawing/2010/main" val="0"/>
                         </a:ext>
                       </a:extLst>
                     </a:blip>
-                    <a:srcRect l="-91132" t="-665" r="-98144" b="665"/>
+                    <a:srcRect l="-152508" t="378" r="-155206" b="-1"/>
                     <a:stretch>
                       <a:fillRect/>
                     </a:stretch>
@@ -279,7 +495,7 @@
                   <pic:spPr bwMode="auto">
                     <a:xfrm>
                       <a:off x="0" y="0"/>
-                      <a:ext cx="4899280" cy="7677898"/>
+                      <a:ext cx="5284095" cy="4789456"/>
                     </a:xfrm>
                     <a:prstGeom prst="rect">
                       <a:avLst/>
@@ -321,54 +537,6 @@
           </wp:inline>
         </w:drawing>
       </w:r>
-    </w:p>
-    <w:p>
-      <w:pPr>
-        <w:pStyle w:val="ListParagraph"/>
-        <w:ind w:left="1260"/>
-        <w:jc w:val="left"/>
-        <w:rPr>
-          <w:rFonts w:eastAsia="Times New Roman" w:cs="Times New Roman"/>
-          <w:kern w:val="0"/>
-          <w:lang w:eastAsia="en-ID"/>
-          <w14:ligatures w14:val="none"/>
-        </w:rPr>
-      </w:pPr>
-    </w:p>
-    <w:p>
-      <w:pPr>
-        <w:pStyle w:val="ListParagraph"/>
-        <w:ind w:left="1260"/>
-        <w:jc w:val="left"/>
-        <w:rPr>
-          <w:rFonts w:eastAsia="Times New Roman" w:cs="Times New Roman"/>
-          <w:kern w:val="0"/>
-          <w:lang w:eastAsia="en-ID"/>
-          <w14:ligatures w14:val="none"/>
-        </w:rPr>
-      </w:pPr>
-    </w:p>
-    <w:p>
-      <w:pPr>
-        <w:ind w:left="1260"/>
-      </w:pPr>
-    </w:p>
-    <w:p>
-      <w:pPr>
-        <w:spacing w:line="240" w:lineRule="auto"/>
-        <w:jc w:val="left"/>
-        <w:rPr>
-          <w:rFonts w:eastAsia="Times New Roman" w:cs="Times New Roman"/>
-          <w:kern w:val="0"/>
-          <w:lang w:eastAsia="en-ID"/>
-          <w14:ligatures w14:val="none"/>
-        </w:rPr>
-      </w:pPr>
-    </w:p>
-    <w:p>
-      <w:pPr>
-        <w:ind w:left="1260"/>
-      </w:pPr>
     </w:p>
     <w:sectPr>
       <w:pgSz w:w="11906" w:h="16838"/>

</xml_diff>